<commit_message>
Correction to july 6th
</commit_message>
<xml_diff>
--- a/Text edit log.docx
+++ b/Text edit log.docx
@@ -45,8 +45,8 @@
         </w:rPr>
       </w:pPr>
       <w:r>
-        <w:object w:dxaOrig="9333" w:dyaOrig="3178">
-          <v:rect xmlns:o="urn:schemas-microsoft-com:office:office" xmlns:v="urn:schemas-microsoft-com:vml" id="rectole0000000000" style="width:466.650000pt;height:158.900000pt" o:preferrelative="t" o:ole="">
+        <w:object w:dxaOrig="9455" w:dyaOrig="3219">
+          <v:rect xmlns:o="urn:schemas-microsoft-com:office:office" xmlns:v="urn:schemas-microsoft-com:vml" id="rectole0000000000" style="width:472.750000pt;height:160.950000pt" o:preferrelative="t" o:ole="">
             <o:lock v:ext="edit"/>
             <v:imagedata xmlns:r="http://schemas.openxmlformats.org/officeDocument/2006/relationships" r:id="docRId1" o:title=""/>
           </v:rect>
@@ -496,6 +496,32 @@
           <w:shd w:fill="auto" w:val="clear"/>
         </w:rPr>
         <w:t xml:space="preserve">April 13 Moved text to top. Delete extra symbol in last line</w:t>
+      </w:r>
+    </w:p>
+    <w:p>
+      <w:pPr>
+        <w:spacing w:before="0" w:after="0" w:line="240"/>
+        <w:ind w:right="0" w:left="0" w:firstLine="0"/>
+        <w:jc w:val="left"/>
+        <w:rPr>
+          <w:rFonts w:ascii="Calibri" w:hAnsi="Calibri" w:cs="Calibri" w:eastAsia="Calibri"/>
+          <w:color w:val="auto"/>
+          <w:spacing w:val="0"/>
+          <w:position w:val="0"/>
+          <w:sz w:val="22"/>
+          <w:shd w:fill="auto" w:val="clear"/>
+        </w:rPr>
+      </w:pPr>
+      <w:r>
+        <w:rPr>
+          <w:rFonts w:ascii="Calibri" w:hAnsi="Calibri" w:cs="Calibri" w:eastAsia="Calibri"/>
+          <w:color w:val="auto"/>
+          <w:spacing w:val="0"/>
+          <w:position w:val="0"/>
+          <w:sz w:val="22"/>
+          <w:shd w:fill="auto" w:val="clear"/>
+        </w:rPr>
+        <w:t xml:space="preserve">July 6 Made into a 9 line day</w:t>
       </w:r>
     </w:p>
     <w:p>

</xml_diff>